<commit_message>
09 April 2022 _1
09 April 2022 _1
</commit_message>
<xml_diff>
--- a/ReportFactory/Master.docx
+++ b/ReportFactory/Master.docx
@@ -481,7 +481,7 @@
                             </a:ln>
                             <a:extLst>
                               <a:ext uri="{91240B29-F687-4f45-9708-019B960494DF}">
-                                <a14:hiddenLine xmlns:mo="http://schemas.microsoft.com/office/mac/office/2008/main" xmlns:mv="urn:schemas-microsoft-com:mac:vml" xmlns:arto="http://schemas.microsoft.com/office/word/2006/arto" xmlns:a14="http://schemas.microsoft.com/office/drawing/2010/main" xmlns:w="http://schemas.openxmlformats.org/wordprocessingml/2006/main" xmlns:w10="urn:schemas-microsoft-com:office:word" xmlns:v="urn:schemas-microsoft-com:vml" xmlns:o="urn:schemas-microsoft-com:office:office" xmlns="" w="9525">
+                                <a14:hiddenLine xmlns="" xmlns:o="urn:schemas-microsoft-com:office:office" xmlns:v="urn:schemas-microsoft-com:vml" xmlns:w10="urn:schemas-microsoft-com:office:word" xmlns:w="http://schemas.openxmlformats.org/wordprocessingml/2006/main" xmlns:a14="http://schemas.microsoft.com/office/drawing/2010/main" xmlns:arto="http://schemas.microsoft.com/office/word/2006/arto" xmlns:mv="urn:schemas-microsoft-com:mac:vml" xmlns:mo="http://schemas.microsoft.com/office/mac/office/2008/main" w="9525">
                                   <a:solidFill>
                                     <a:srgbClr val="000000"/>
                                   </a:solidFill>
@@ -1187,6 +1187,11 @@
         <w:docPartUnique/>
       </w:docPartObj>
     </w:sdtPr>
+    <w:sdtEndPr>
+      <w:rPr>
+        <w:rStyle w:val="PageNumber"/>
+      </w:rPr>
+    </w:sdtEndPr>
     <w:sdtContent>
       <w:p>
         <w:pPr>
@@ -1238,6 +1243,11 @@
         <w:docPartUnique/>
       </w:docPartObj>
     </w:sdtPr>
+    <w:sdtEndPr>
+      <w:rPr>
+        <w:rStyle w:val="PageNumber"/>
+      </w:rPr>
+    </w:sdtEndPr>
     <w:sdtContent>
       <w:p>
         <w:pPr>
@@ -4867,6 +4877,82 @@
       <w:lang w:val="en-GB"/>
     </w:rPr>
   </w:style>
+  <w:style w:type="table" w:styleId="GridTable4">
+    <w:name w:val="Grid Table 4"/>
+    <w:basedOn w:val="TableNormal"/>
+    <w:uiPriority w:val="49"/>
+    <w:rsid w:val="00731519"/>
+    <w:pPr>
+      <w:spacing w:after="0" w:line="240" w:lineRule="auto"/>
+    </w:pPr>
+    <w:tblPr>
+      <w:tblStyleRowBandSize w:val="1"/>
+      <w:tblStyleColBandSize w:val="1"/>
+      <w:tblBorders>
+        <w:top w:val="single" w:sz="4" w:space="0" w:color="666666" w:themeColor="text1" w:themeTint="99"/>
+        <w:left w:val="single" w:sz="4" w:space="0" w:color="666666" w:themeColor="text1" w:themeTint="99"/>
+        <w:bottom w:val="single" w:sz="4" w:space="0" w:color="666666" w:themeColor="text1" w:themeTint="99"/>
+        <w:right w:val="single" w:sz="4" w:space="0" w:color="666666" w:themeColor="text1" w:themeTint="99"/>
+        <w:insideH w:val="single" w:sz="4" w:space="0" w:color="666666" w:themeColor="text1" w:themeTint="99"/>
+        <w:insideV w:val="single" w:sz="4" w:space="0" w:color="666666" w:themeColor="text1" w:themeTint="99"/>
+      </w:tblBorders>
+    </w:tblPr>
+    <w:tblStylePr w:type="firstRow">
+      <w:rPr>
+        <w:b/>
+        <w:bCs/>
+        <w:color w:val="FFFFFF" w:themeColor="background1"/>
+      </w:rPr>
+      <w:tblPr/>
+      <w:tcPr>
+        <w:tcBorders>
+          <w:top w:val="single" w:sz="4" w:space="0" w:color="000000" w:themeColor="text1"/>
+          <w:left w:val="single" w:sz="4" w:space="0" w:color="000000" w:themeColor="text1"/>
+          <w:bottom w:val="single" w:sz="4" w:space="0" w:color="000000" w:themeColor="text1"/>
+          <w:right w:val="single" w:sz="4" w:space="0" w:color="000000" w:themeColor="text1"/>
+          <w:insideH w:val="nil"/>
+          <w:insideV w:val="nil"/>
+        </w:tcBorders>
+        <w:shd w:val="clear" w:color="auto" w:fill="000000" w:themeFill="text1"/>
+      </w:tcPr>
+    </w:tblStylePr>
+    <w:tblStylePr w:type="lastRow">
+      <w:rPr>
+        <w:b/>
+        <w:bCs/>
+      </w:rPr>
+      <w:tblPr/>
+      <w:tcPr>
+        <w:tcBorders>
+          <w:top w:val="double" w:sz="4" w:space="0" w:color="000000" w:themeColor="text1"/>
+        </w:tcBorders>
+      </w:tcPr>
+    </w:tblStylePr>
+    <w:tblStylePr w:type="firstCol">
+      <w:rPr>
+        <w:b/>
+        <w:bCs/>
+      </w:rPr>
+    </w:tblStylePr>
+    <w:tblStylePr w:type="lastCol">
+      <w:rPr>
+        <w:b/>
+        <w:bCs/>
+      </w:rPr>
+    </w:tblStylePr>
+    <w:tblStylePr w:type="band1Vert">
+      <w:tblPr/>
+      <w:tcPr>
+        <w:shd w:val="clear" w:color="auto" w:fill="CCCCCC" w:themeFill="text1" w:themeFillTint="33"/>
+      </w:tcPr>
+    </w:tblStylePr>
+    <w:tblStylePr w:type="band1Horz">
+      <w:tblPr/>
+      <w:tcPr>
+        <w:shd w:val="clear" w:color="auto" w:fill="CCCCCC" w:themeFill="text1" w:themeFillTint="33"/>
+      </w:tcPr>
+    </w:tblStylePr>
+  </w:style>
 </w:styles>
 </file>
 

</xml_diff>

<commit_message>
9 April 2022 _5
9 April 2022 _5
</commit_message>
<xml_diff>
--- a/ReportFactory/Master.docx
+++ b/ReportFactory/Master.docx
@@ -481,7 +481,7 @@
                             </a:ln>
                             <a:extLst>
                               <a:ext uri="{91240B29-F687-4f45-9708-019B960494DF}">
-                                <a14:hiddenLine xmlns="" xmlns:o="urn:schemas-microsoft-com:office:office" xmlns:v="urn:schemas-microsoft-com:vml" xmlns:w10="urn:schemas-microsoft-com:office:word" xmlns:w="http://schemas.openxmlformats.org/wordprocessingml/2006/main" xmlns:a14="http://schemas.microsoft.com/office/drawing/2010/main" xmlns:arto="http://schemas.microsoft.com/office/word/2006/arto" xmlns:mv="urn:schemas-microsoft-com:mac:vml" xmlns:mo="http://schemas.microsoft.com/office/mac/office/2008/main" w="9525">
+                                <a14:hiddenLine xmlns:mo="http://schemas.microsoft.com/office/mac/office/2008/main" xmlns:mv="urn:schemas-microsoft-com:mac:vml" xmlns:arto="http://schemas.microsoft.com/office/word/2006/arto" xmlns:a14="http://schemas.microsoft.com/office/drawing/2010/main" xmlns:w="http://schemas.openxmlformats.org/wordprocessingml/2006/main" xmlns:w10="urn:schemas-microsoft-com:office:word" xmlns:v="urn:schemas-microsoft-com:vml" xmlns:o="urn:schemas-microsoft-com:office:office" xmlns="" w="9525">
                                   <a:solidFill>
                                     <a:srgbClr val="000000"/>
                                   </a:solidFill>
@@ -3674,7 +3674,6 @@
   <w:style w:type="table" w:default="1" w:styleId="TableNormal">
     <w:name w:val="Normal Table"/>
     <w:uiPriority w:val="99"/>
-    <w:semiHidden/>
     <w:unhideWhenUsed/>
     <w:tblPr>
       <w:tblInd w:w="0" w:type="dxa"/>
@@ -4879,9 +4878,10 @@
   </w:style>
   <w:style w:type="table" w:styleId="GridTable4">
     <w:name w:val="Grid Table 4"/>
+    <w:aliases w:val="Grid Table 4 Alt"/>
     <w:basedOn w:val="TableNormal"/>
     <w:uiPriority w:val="49"/>
-    <w:rsid w:val="00731519"/>
+    <w:rsid w:val="00F25A0A"/>
     <w:pPr>
       <w:spacing w:after="0" w:line="240" w:lineRule="auto"/>
     </w:pPr>
@@ -4925,6 +4925,325 @@
       <w:tcPr>
         <w:tcBorders>
           <w:top w:val="double" w:sz="4" w:space="0" w:color="000000" w:themeColor="text1"/>
+        </w:tcBorders>
+      </w:tcPr>
+    </w:tblStylePr>
+    <w:tblStylePr w:type="firstCol">
+      <w:rPr>
+        <w:b/>
+        <w:bCs/>
+      </w:rPr>
+    </w:tblStylePr>
+    <w:tblStylePr w:type="lastCol">
+      <w:rPr>
+        <w:b/>
+        <w:bCs/>
+      </w:rPr>
+    </w:tblStylePr>
+    <w:tblStylePr w:type="band1Vert">
+      <w:rPr>
+        <w:b/>
+      </w:rPr>
+      <w:tblPr/>
+      <w:tcPr>
+        <w:shd w:val="clear" w:color="auto" w:fill="CCCCCC" w:themeFill="text1" w:themeFillTint="33"/>
+      </w:tcPr>
+    </w:tblStylePr>
+    <w:tblStylePr w:type="band1Horz">
+      <w:tblPr/>
+      <w:tcPr>
+        <w:shd w:val="clear" w:color="auto" w:fill="CCCCCC" w:themeFill="text1" w:themeFillTint="33"/>
+      </w:tcPr>
+    </w:tblStylePr>
+  </w:style>
+  <w:style w:type="table" w:styleId="GridTable5Dark">
+    <w:name w:val="Grid Table 5 Dark"/>
+    <w:basedOn w:val="TableNormal"/>
+    <w:uiPriority w:val="50"/>
+    <w:rsid w:val="00277CF5"/>
+    <w:pPr>
+      <w:spacing w:after="0" w:line="240" w:lineRule="auto"/>
+    </w:pPr>
+    <w:tblPr>
+      <w:tblStyleRowBandSize w:val="1"/>
+      <w:tblStyleColBandSize w:val="1"/>
+      <w:tblBorders>
+        <w:top w:val="single" w:sz="4" w:space="0" w:color="FFFFFF" w:themeColor="background1"/>
+        <w:left w:val="single" w:sz="4" w:space="0" w:color="FFFFFF" w:themeColor="background1"/>
+        <w:bottom w:val="single" w:sz="4" w:space="0" w:color="FFFFFF" w:themeColor="background1"/>
+        <w:right w:val="single" w:sz="4" w:space="0" w:color="FFFFFF" w:themeColor="background1"/>
+        <w:insideH w:val="single" w:sz="4" w:space="0" w:color="FFFFFF" w:themeColor="background1"/>
+        <w:insideV w:val="single" w:sz="4" w:space="0" w:color="FFFFFF" w:themeColor="background1"/>
+      </w:tblBorders>
+    </w:tblPr>
+    <w:tcPr>
+      <w:shd w:val="clear" w:color="auto" w:fill="CCCCCC" w:themeFill="text1" w:themeFillTint="33"/>
+    </w:tcPr>
+    <w:tblStylePr w:type="firstRow">
+      <w:rPr>
+        <w:b/>
+        <w:bCs/>
+        <w:color w:val="FFFFFF" w:themeColor="background1"/>
+      </w:rPr>
+      <w:tblPr/>
+      <w:tcPr>
+        <w:tcBorders>
+          <w:top w:val="single" w:sz="4" w:space="0" w:color="FFFFFF" w:themeColor="background1"/>
+          <w:left w:val="single" w:sz="4" w:space="0" w:color="FFFFFF" w:themeColor="background1"/>
+          <w:right w:val="single" w:sz="4" w:space="0" w:color="FFFFFF" w:themeColor="background1"/>
+          <w:insideH w:val="nil"/>
+          <w:insideV w:val="nil"/>
+        </w:tcBorders>
+        <w:shd w:val="clear" w:color="auto" w:fill="000000" w:themeFill="text1"/>
+      </w:tcPr>
+    </w:tblStylePr>
+    <w:tblStylePr w:type="lastRow">
+      <w:rPr>
+        <w:b/>
+        <w:bCs/>
+        <w:color w:val="FFFFFF" w:themeColor="background1"/>
+      </w:rPr>
+      <w:tblPr/>
+      <w:tcPr>
+        <w:tcBorders>
+          <w:left w:val="single" w:sz="4" w:space="0" w:color="FFFFFF" w:themeColor="background1"/>
+          <w:bottom w:val="single" w:sz="4" w:space="0" w:color="FFFFFF" w:themeColor="background1"/>
+          <w:right w:val="single" w:sz="4" w:space="0" w:color="FFFFFF" w:themeColor="background1"/>
+          <w:insideH w:val="nil"/>
+          <w:insideV w:val="nil"/>
+        </w:tcBorders>
+        <w:shd w:val="clear" w:color="auto" w:fill="000000" w:themeFill="text1"/>
+      </w:tcPr>
+    </w:tblStylePr>
+    <w:tblStylePr w:type="firstCol">
+      <w:rPr>
+        <w:b/>
+        <w:bCs/>
+        <w:color w:val="FFFFFF" w:themeColor="background1"/>
+      </w:rPr>
+      <w:tblPr/>
+      <w:tcPr>
+        <w:tcBorders>
+          <w:top w:val="single" w:sz="4" w:space="0" w:color="FFFFFF" w:themeColor="background1"/>
+          <w:left w:val="single" w:sz="4" w:space="0" w:color="FFFFFF" w:themeColor="background1"/>
+          <w:bottom w:val="single" w:sz="4" w:space="0" w:color="FFFFFF" w:themeColor="background1"/>
+          <w:insideV w:val="nil"/>
+        </w:tcBorders>
+        <w:shd w:val="clear" w:color="auto" w:fill="000000" w:themeFill="text1"/>
+      </w:tcPr>
+    </w:tblStylePr>
+    <w:tblStylePr w:type="lastCol">
+      <w:rPr>
+        <w:b/>
+        <w:bCs/>
+        <w:color w:val="FFFFFF" w:themeColor="background1"/>
+      </w:rPr>
+      <w:tblPr/>
+      <w:tcPr>
+        <w:tcBorders>
+          <w:top w:val="single" w:sz="4" w:space="0" w:color="FFFFFF" w:themeColor="background1"/>
+          <w:bottom w:val="single" w:sz="4" w:space="0" w:color="FFFFFF" w:themeColor="background1"/>
+          <w:right w:val="single" w:sz="4" w:space="0" w:color="FFFFFF" w:themeColor="background1"/>
+          <w:insideV w:val="nil"/>
+        </w:tcBorders>
+        <w:shd w:val="clear" w:color="auto" w:fill="000000" w:themeFill="text1"/>
+      </w:tcPr>
+    </w:tblStylePr>
+    <w:tblStylePr w:type="band1Vert">
+      <w:tblPr/>
+      <w:tcPr>
+        <w:shd w:val="clear" w:color="auto" w:fill="999999" w:themeFill="text1" w:themeFillTint="66"/>
+      </w:tcPr>
+    </w:tblStylePr>
+    <w:tblStylePr w:type="band1Horz">
+      <w:tblPr/>
+      <w:tcPr>
+        <w:shd w:val="clear" w:color="auto" w:fill="999999" w:themeFill="text1" w:themeFillTint="66"/>
+      </w:tcPr>
+    </w:tblStylePr>
+  </w:style>
+  <w:style w:type="table" w:styleId="GridTable3">
+    <w:name w:val="Grid Table 3"/>
+    <w:basedOn w:val="TableNormal"/>
+    <w:uiPriority w:val="48"/>
+    <w:rsid w:val="00277CF5"/>
+    <w:pPr>
+      <w:spacing w:after="0" w:line="240" w:lineRule="auto"/>
+    </w:pPr>
+    <w:tblPr>
+      <w:tblStyleRowBandSize w:val="1"/>
+      <w:tblStyleColBandSize w:val="1"/>
+      <w:tblBorders>
+        <w:top w:val="single" w:sz="4" w:space="0" w:color="666666" w:themeColor="text1" w:themeTint="99"/>
+        <w:left w:val="single" w:sz="4" w:space="0" w:color="666666" w:themeColor="text1" w:themeTint="99"/>
+        <w:bottom w:val="single" w:sz="4" w:space="0" w:color="666666" w:themeColor="text1" w:themeTint="99"/>
+        <w:right w:val="single" w:sz="4" w:space="0" w:color="666666" w:themeColor="text1" w:themeTint="99"/>
+        <w:insideH w:val="single" w:sz="4" w:space="0" w:color="666666" w:themeColor="text1" w:themeTint="99"/>
+        <w:insideV w:val="single" w:sz="4" w:space="0" w:color="666666" w:themeColor="text1" w:themeTint="99"/>
+      </w:tblBorders>
+    </w:tblPr>
+    <w:tblStylePr w:type="firstRow">
+      <w:rPr>
+        <w:b/>
+        <w:bCs/>
+      </w:rPr>
+      <w:tblPr/>
+      <w:tcPr>
+        <w:tcBorders>
+          <w:top w:val="nil"/>
+          <w:left w:val="nil"/>
+          <w:right w:val="nil"/>
+          <w:insideH w:val="nil"/>
+          <w:insideV w:val="nil"/>
+        </w:tcBorders>
+        <w:shd w:val="clear" w:color="auto" w:fill="FFFFFF" w:themeFill="background1"/>
+      </w:tcPr>
+    </w:tblStylePr>
+    <w:tblStylePr w:type="lastRow">
+      <w:rPr>
+        <w:b/>
+        <w:bCs/>
+      </w:rPr>
+      <w:tblPr/>
+      <w:tcPr>
+        <w:tcBorders>
+          <w:left w:val="nil"/>
+          <w:bottom w:val="nil"/>
+          <w:right w:val="nil"/>
+          <w:insideH w:val="nil"/>
+          <w:insideV w:val="nil"/>
+        </w:tcBorders>
+        <w:shd w:val="clear" w:color="auto" w:fill="FFFFFF" w:themeFill="background1"/>
+      </w:tcPr>
+    </w:tblStylePr>
+    <w:tblStylePr w:type="firstCol">
+      <w:pPr>
+        <w:jc w:val="right"/>
+      </w:pPr>
+      <w:rPr>
+        <w:i/>
+        <w:iCs/>
+      </w:rPr>
+      <w:tblPr/>
+      <w:tcPr>
+        <w:tcBorders>
+          <w:top w:val="nil"/>
+          <w:left w:val="nil"/>
+          <w:bottom w:val="nil"/>
+          <w:insideH w:val="nil"/>
+          <w:insideV w:val="nil"/>
+        </w:tcBorders>
+        <w:shd w:val="clear" w:color="auto" w:fill="FFFFFF" w:themeFill="background1"/>
+      </w:tcPr>
+    </w:tblStylePr>
+    <w:tblStylePr w:type="lastCol">
+      <w:rPr>
+        <w:i/>
+        <w:iCs/>
+      </w:rPr>
+      <w:tblPr/>
+      <w:tcPr>
+        <w:tcBorders>
+          <w:top w:val="nil"/>
+          <w:bottom w:val="nil"/>
+          <w:right w:val="nil"/>
+          <w:insideH w:val="nil"/>
+          <w:insideV w:val="nil"/>
+        </w:tcBorders>
+        <w:shd w:val="clear" w:color="auto" w:fill="FFFFFF" w:themeFill="background1"/>
+      </w:tcPr>
+    </w:tblStylePr>
+    <w:tblStylePr w:type="band1Vert">
+      <w:tblPr/>
+      <w:tcPr>
+        <w:shd w:val="clear" w:color="auto" w:fill="CCCCCC" w:themeFill="text1" w:themeFillTint="33"/>
+      </w:tcPr>
+    </w:tblStylePr>
+    <w:tblStylePr w:type="band1Horz">
+      <w:tblPr/>
+      <w:tcPr>
+        <w:shd w:val="clear" w:color="auto" w:fill="CCCCCC" w:themeFill="text1" w:themeFillTint="33"/>
+      </w:tcPr>
+    </w:tblStylePr>
+    <w:tblStylePr w:type="neCell">
+      <w:tblPr/>
+      <w:tcPr>
+        <w:tcBorders>
+          <w:bottom w:val="single" w:sz="4" w:space="0" w:color="666666" w:themeColor="text1" w:themeTint="99"/>
+        </w:tcBorders>
+      </w:tcPr>
+    </w:tblStylePr>
+    <w:tblStylePr w:type="nwCell">
+      <w:tblPr/>
+      <w:tcPr>
+        <w:tcBorders>
+          <w:bottom w:val="single" w:sz="4" w:space="0" w:color="666666" w:themeColor="text1" w:themeTint="99"/>
+        </w:tcBorders>
+      </w:tcPr>
+    </w:tblStylePr>
+    <w:tblStylePr w:type="seCell">
+      <w:tblPr/>
+      <w:tcPr>
+        <w:tcBorders>
+          <w:top w:val="single" w:sz="4" w:space="0" w:color="666666" w:themeColor="text1" w:themeTint="99"/>
+        </w:tcBorders>
+      </w:tcPr>
+    </w:tblStylePr>
+    <w:tblStylePr w:type="swCell">
+      <w:tblPr/>
+      <w:tcPr>
+        <w:tcBorders>
+          <w:top w:val="single" w:sz="4" w:space="0" w:color="666666" w:themeColor="text1" w:themeTint="99"/>
+        </w:tcBorders>
+      </w:tcPr>
+    </w:tblStylePr>
+  </w:style>
+  <w:style w:type="table" w:styleId="ListTable4">
+    <w:name w:val="List Table 4"/>
+    <w:basedOn w:val="TableNormal"/>
+    <w:uiPriority w:val="49"/>
+    <w:rsid w:val="00277CF5"/>
+    <w:pPr>
+      <w:spacing w:after="0" w:line="240" w:lineRule="auto"/>
+    </w:pPr>
+    <w:tblPr>
+      <w:tblStyleRowBandSize w:val="1"/>
+      <w:tblStyleColBandSize w:val="1"/>
+      <w:tblBorders>
+        <w:top w:val="single" w:sz="4" w:space="0" w:color="666666" w:themeColor="text1" w:themeTint="99"/>
+        <w:left w:val="single" w:sz="4" w:space="0" w:color="666666" w:themeColor="text1" w:themeTint="99"/>
+        <w:bottom w:val="single" w:sz="4" w:space="0" w:color="666666" w:themeColor="text1" w:themeTint="99"/>
+        <w:right w:val="single" w:sz="4" w:space="0" w:color="666666" w:themeColor="text1" w:themeTint="99"/>
+        <w:insideH w:val="single" w:sz="4" w:space="0" w:color="666666" w:themeColor="text1" w:themeTint="99"/>
+      </w:tblBorders>
+    </w:tblPr>
+    <w:tblStylePr w:type="firstRow">
+      <w:rPr>
+        <w:b/>
+        <w:bCs/>
+        <w:color w:val="FFFFFF" w:themeColor="background1"/>
+      </w:rPr>
+      <w:tblPr/>
+      <w:tcPr>
+        <w:tcBorders>
+          <w:top w:val="single" w:sz="4" w:space="0" w:color="000000" w:themeColor="text1"/>
+          <w:left w:val="single" w:sz="4" w:space="0" w:color="000000" w:themeColor="text1"/>
+          <w:bottom w:val="single" w:sz="4" w:space="0" w:color="000000" w:themeColor="text1"/>
+          <w:right w:val="single" w:sz="4" w:space="0" w:color="000000" w:themeColor="text1"/>
+          <w:insideH w:val="nil"/>
+        </w:tcBorders>
+        <w:shd w:val="clear" w:color="auto" w:fill="000000" w:themeFill="text1"/>
+      </w:tcPr>
+    </w:tblStylePr>
+    <w:tblStylePr w:type="lastRow">
+      <w:rPr>
+        <w:b/>
+        <w:bCs/>
+      </w:rPr>
+      <w:tblPr/>
+      <w:tcPr>
+        <w:tcBorders>
+          <w:top w:val="double" w:sz="4" w:space="0" w:color="666666" w:themeColor="text1" w:themeTint="99"/>
         </w:tcBorders>
       </w:tcPr>
     </w:tblStylePr>

</xml_diff>

<commit_message>
23 April 2022 _ 2
23 April 2022 _ 2
</commit_message>
<xml_diff>
--- a/ReportFactory/Master.docx
+++ b/ReportFactory/Master.docx
@@ -896,6 +896,71 @@
           <w:lang w:val="en-ZA"/>
         </w:rPr>
       </w:pPr>
+      <w:r>
+        <w:rPr>
+          <w:lang w:val="en-ZA"/>
+        </w:rPr>
+        <w:lastRenderedPageBreak/>
+        <w:fldChar w:fldCharType="begin"/>
+      </w:r>
+      <w:r>
+        <w:rPr>
+          <w:lang w:val="en-ZA"/>
+        </w:rPr>
+        <w:instrText xml:space="preserve"> TOC \o "1-3" \h \z \u </w:instrText>
+      </w:r>
+      <w:r>
+        <w:rPr>
+          <w:lang w:val="en-ZA"/>
+        </w:rPr>
+        <w:fldChar w:fldCharType="separate"/>
+      </w:r>
+      <w:r>
+        <w:rPr>
+          <w:b/>
+          <w:bCs/>
+          <w:noProof/>
+        </w:rPr>
+        <w:t>No table of contents entries found.</w:t>
+      </w:r>
+      <w:r>
+        <w:rPr>
+          <w:lang w:val="en-ZA"/>
+        </w:rPr>
+        <w:fldChar w:fldCharType="end"/>
+      </w:r>
+      <w:r>
+        <w:rPr>
+          <w:lang w:val="en-ZA"/>
+        </w:rPr>
+        <w:t xml:space="preserve"> (Right-click -&gt; Update Field)</w:t>
+      </w:r>
+    </w:p>
+    <w:p>
+      <w:pPr>
+        <w:rPr>
+          <w:color w:val="0D0D0D" w:themeColor="text1" w:themeTint="F2"/>
+          <w:lang w:val="en-ZA"/>
+        </w:rPr>
+      </w:pPr>
+      <w:r>
+        <w:rPr>
+          <w:lang w:val="en-ZA"/>
+        </w:rPr>
+        <w:br w:type="page"/>
+      </w:r>
+    </w:p>
+    <w:p>
+      <w:pPr>
+        <w:pStyle w:val="Bulletedlist"/>
+        <w:numPr>
+          <w:ilvl w:val="0"/>
+          <w:numId w:val="0"/>
+        </w:numPr>
+        <w:rPr>
+          <w:lang w:val="en-ZA"/>
+        </w:rPr>
+      </w:pPr>
     </w:p>
     <w:sectPr>
       <w:headerReference w:type="even" r:id="rId11"/>
@@ -3674,6 +3739,7 @@
   <w:style w:type="table" w:default="1" w:styleId="TableNormal">
     <w:name w:val="Normal Table"/>
     <w:uiPriority w:val="99"/>
+    <w:semiHidden/>
     <w:unhideWhenUsed/>
     <w:tblPr>
       <w:tblInd w:w="0" w:type="dxa"/>

</xml_diff>

<commit_message>
25 April 2022 _1
25 April 2022 _1
</commit_message>
<xml_diff>
--- a/ReportFactory/Master.docx
+++ b/ReportFactory/Master.docx
@@ -887,6 +887,15 @@
     </w:p>
     <w:p>
       <w:pPr>
+        <w:pStyle w:val="Section"/>
+      </w:pPr>
+      <w:r>
+        <w:lastRenderedPageBreak/>
+        <w:t>Table of Contents</w:t>
+      </w:r>
+    </w:p>
+    <w:p>
+      <w:pPr>
         <w:pStyle w:val="Bulletedlist"/>
         <w:numPr>
           <w:ilvl w:val="0"/>
@@ -900,7 +909,6 @@
         <w:rPr>
           <w:lang w:val="en-ZA"/>
         </w:rPr>
-        <w:lastRenderedPageBreak/>
         <w:fldChar w:fldCharType="begin"/>
       </w:r>
       <w:r>
@@ -939,7 +947,6 @@
     <w:p>
       <w:pPr>
         <w:rPr>
-          <w:color w:val="0D0D0D" w:themeColor="text1" w:themeTint="F2"/>
           <w:lang w:val="en-ZA"/>
         </w:rPr>
       </w:pPr>
@@ -952,15 +959,12 @@
     </w:p>
     <w:p>
       <w:pPr>
-        <w:pStyle w:val="Bulletedlist"/>
-        <w:numPr>
-          <w:ilvl w:val="0"/>
-          <w:numId w:val="0"/>
-        </w:numPr>
-        <w:rPr>
-          <w:lang w:val="en-ZA"/>
-        </w:rPr>
-      </w:pPr>
+        <w:pStyle w:val="Section"/>
+      </w:pPr>
+      <w:r>
+        <w:lastRenderedPageBreak/>
+        <w:t>Spatial Query Report</w:t>
+      </w:r>
     </w:p>
     <w:sectPr>
       <w:headerReference w:type="even" r:id="rId11"/>

</xml_diff>